<commit_message>
Versão Final das dúvidas
</commit_message>
<xml_diff>
--- a/Algumas Perguntas.docx
+++ b/Algumas Perguntas.docx
@@ -4,23 +4,43 @@
   <w:body>
     <w:p>
       <w:pPr>
+        <w:pBdr>
+          <w:top w:val="single" w:sz="4" w:space="1" w:color="auto"/>
+          <w:left w:val="single" w:sz="4" w:space="4" w:color="auto"/>
+          <w:bottom w:val="single" w:sz="4" w:space="1" w:color="auto"/>
+          <w:right w:val="single" w:sz="4" w:space="4" w:color="auto"/>
+        </w:pBdr>
+        <w:jc w:val="both"/>
+        <w:rPr>
+          <w:b/>
+        </w:rPr>
+      </w:pPr>
+      <w:r>
         <w:rPr>
           <w:b/>
           <w:u w:val="single"/>
         </w:rPr>
-      </w:pPr>
+        <w:t>Perguntas</w:t>
+      </w:r>
       <w:r>
         <w:rPr>
           <w:b/>
           <w:u w:val="single"/>
         </w:rPr>
-        <w:t>Perguntas</w:t>
+        <w:t xml:space="preserve"> </w:t>
       </w:r>
       <w:r>
         <w:rPr>
           <w:b/>
           <w:u w:val="single"/>
         </w:rPr>
+        <w:t>a colocar</w:t>
+      </w:r>
+      <w:r>
+        <w:rPr>
+          <w:b/>
+          <w:u w:val="single"/>
+        </w:rPr>
         <w:t xml:space="preserve"> </w:t>
       </w:r>
       <w:r>
@@ -28,310 +48,32 @@
           <w:b/>
           <w:u w:val="single"/>
         </w:rPr>
-        <w:t>a colocar</w:t>
+        <w:t>a</w:t>
       </w:r>
       <w:r>
         <w:rPr>
           <w:b/>
           <w:u w:val="single"/>
         </w:rPr>
-        <w:t xml:space="preserve"> </w:t>
-      </w:r>
-      <w:r>
-        <w:rPr>
-          <w:b/>
-          <w:u w:val="single"/>
-        </w:rPr>
-        <w:t>a</w:t>
-      </w:r>
-      <w:r>
-        <w:rPr>
-          <w:b/>
-          <w:u w:val="single"/>
-        </w:rPr>
         <w:t>o Cliente</w:t>
       </w:r>
       <w:r>
         <w:rPr>
           <w:b/>
-          <w:u w:val="single"/>
         </w:rPr>
         <w:t>:</w:t>
       </w:r>
-    </w:p>
-    <w:p>
-      <w:r>
-        <w:rPr>
-          <w:b/>
-        </w:rPr>
-        <w:t xml:space="preserve">Protocolo de segurança a utilizar? </w:t>
-      </w:r>
-      <w:r>
-        <w:t>A</w:t>
-      </w:r>
-      <w:r>
-        <w:t>utenticação</w:t>
-      </w:r>
-      <w:r>
-        <w:t xml:space="preserve"> feita pelo </w:t>
-      </w:r>
-      <w:proofErr w:type="spellStart"/>
-      <w:r>
-        <w:rPr>
-          <w:i/>
-        </w:rPr>
-        <w:t>container</w:t>
-      </w:r>
-      <w:proofErr w:type="spellEnd"/>
-      <w:r>
-        <w:t xml:space="preserve"> </w:t>
-      </w:r>
-      <w:r>
-        <w:t>ou através de certificados (HTTPS)?</w:t>
-      </w:r>
-    </w:p>
-    <w:p>
-      <w:r>
-        <w:rPr>
-          <w:b/>
-        </w:rPr>
-        <w:t xml:space="preserve">Um utilizador pode acumular vários </w:t>
-      </w:r>
-      <w:r>
-        <w:rPr>
-          <w:b/>
-        </w:rPr>
-        <w:t>papé</w:t>
-      </w:r>
-      <w:r>
-        <w:rPr>
-          <w:b/>
-        </w:rPr>
-        <w:t xml:space="preserve">is? </w:t>
-      </w:r>
-    </w:p>
-    <w:p>
-      <w:r>
-        <w:rPr>
-          <w:b/>
-        </w:rPr>
-        <w:t>Só o administrador pode abrir posições?</w:t>
-      </w:r>
-      <w:r>
-        <w:rPr>
-          <w:b/>
-        </w:rPr>
-        <w:t xml:space="preserve"> Ou </w:t>
-      </w:r>
-      <w:r>
-        <w:rPr>
-          <w:b/>
-        </w:rPr>
-        <w:t xml:space="preserve">o </w:t>
-      </w:r>
-      <w:r>
-        <w:rPr>
-          <w:b/>
-        </w:rPr>
-        <w:t xml:space="preserve">gestor </w:t>
-      </w:r>
-      <w:r>
-        <w:rPr>
-          <w:b/>
-        </w:rPr>
-        <w:t xml:space="preserve">também </w:t>
-      </w:r>
-      <w:r>
-        <w:rPr>
-          <w:b/>
-        </w:rPr>
-        <w:t>(falado no dia da apresentação)?</w:t>
-      </w:r>
-      <w:r>
-        <w:rPr>
-          <w:b/>
-        </w:rPr>
-        <w:t xml:space="preserve"> </w:t>
-      </w:r>
-    </w:p>
-    <w:p>
-      <w:r>
-        <w:rPr>
-          <w:b/>
-        </w:rPr>
-        <w:t>Quem pode pesquisar candidatos?</w:t>
-      </w:r>
-      <w:r>
-        <w:t xml:space="preserve"> </w:t>
-      </w:r>
-      <w:r>
-        <w:t xml:space="preserve">Administrador e gestor </w:t>
-      </w:r>
-      <w:proofErr w:type="gramStart"/>
-      <w:r>
-        <w:t>para</w:t>
-      </w:r>
-      <w:proofErr w:type="gramEnd"/>
-      <w:r>
-        <w:t xml:space="preserve"> associarem a candidatura a uma dada posição</w:t>
-      </w:r>
-    </w:p>
-    <w:p>
-      <w:r>
-        <w:rPr>
-          <w:b/>
-        </w:rPr>
-        <w:t xml:space="preserve">Na abertura de posições o que é o SLA? </w:t>
-      </w:r>
-      <w:r>
-        <w:t>Na prática como é que esta vertente se enquadra no processo de recrutamento?</w:t>
-      </w:r>
-    </w:p>
-    <w:p>
-      <w:r>
-        <w:rPr>
-          <w:b/>
-        </w:rPr>
-        <w:t>Entrevistas anteriores? Outras? Do mesmo candidato a outras posições?</w:t>
-      </w:r>
-      <w:r>
-        <w:rPr>
-          <w:b/>
-        </w:rPr>
-        <w:t xml:space="preserve"> Ou de outros candidatos à mesma posição?</w:t>
-      </w:r>
-      <w:r>
-        <w:rPr>
-          <w:b/>
-        </w:rPr>
-        <w:t xml:space="preserve"> </w:t>
-      </w:r>
-    </w:p>
-    <w:p>
-      <w:r>
-        <w:rPr>
-          <w:b/>
-        </w:rPr>
-        <w:t>Uma mesma posição pode ter mais do que um entrevistador?</w:t>
-      </w:r>
-      <w:r>
-        <w:t xml:space="preserve"> </w:t>
-      </w:r>
-    </w:p>
-    <w:p>
-      <w:r>
-        <w:rPr>
-          <w:b/>
-        </w:rPr>
-        <w:t>Quem gera os relatórios? Automaticamente</w:t>
-      </w:r>
-      <w:r>
-        <w:rPr>
-          <w:b/>
-        </w:rPr>
-        <w:t xml:space="preserve"> ou </w:t>
-      </w:r>
-      <w:r>
-        <w:rPr>
-          <w:b/>
-        </w:rPr>
-        <w:t>manualmente</w:t>
-      </w:r>
-      <w:r>
-        <w:rPr>
-          <w:b/>
-        </w:rPr>
-        <w:t>? Botão? Ou o administrador</w:t>
-      </w:r>
-      <w:r>
-        <w:rPr>
-          <w:b/>
-        </w:rPr>
-        <w:t>?</w:t>
-      </w:r>
-      <w:r>
-        <w:t xml:space="preserve"> Mensal, trimestral, semestral, </w:t>
-      </w:r>
-      <w:proofErr w:type="gramStart"/>
-      <w:r>
-        <w:t>anual..</w:t>
-      </w:r>
-      <w:proofErr w:type="gramEnd"/>
-    </w:p>
-    <w:p>
-      <w:r>
-        <w:rPr>
-          <w:b/>
-        </w:rPr>
-        <w:t>Nos relatórios o que são as “Propostas apresentadas”?</w:t>
-      </w:r>
-      <w:r>
-        <w:rPr>
-          <w:b/>
-        </w:rPr>
-        <w:t xml:space="preserve"> </w:t>
-      </w:r>
-    </w:p>
-    <w:p>
-      <w:r>
-        <w:rPr>
-          <w:b/>
-        </w:rPr>
-        <w:t>Como se calcula o tempo médio p</w:t>
-      </w:r>
-      <w:r>
-        <w:rPr>
-          <w:b/>
-        </w:rPr>
-        <w:t>a</w:t>
-      </w:r>
-      <w:r>
-        <w:rPr>
-          <w:b/>
-        </w:rPr>
-        <w:t>ra contratação?</w:t>
-      </w:r>
-    </w:p>
-    <w:p>
-      <w:r>
-        <w:rPr>
-          <w:b/>
-        </w:rPr>
-        <w:t>Nossa resposta</w:t>
-      </w:r>
-      <w:proofErr w:type="gramStart"/>
-      <w:r>
-        <w:rPr>
-          <w:b/>
-        </w:rPr>
-        <w:t>:</w:t>
-      </w:r>
-      <w:r>
-        <w:t xml:space="preserve">  tempo</w:t>
-      </w:r>
-      <w:proofErr w:type="gramEnd"/>
-      <w:r>
-        <w:t xml:space="preserve"> mé</w:t>
-      </w:r>
-      <w:r>
-        <w:t xml:space="preserve">dio entre a data de </w:t>
-      </w:r>
-      <w:r>
-        <w:t xml:space="preserve">candidatura de um candidato </w:t>
-      </w:r>
-      <w:r>
-        <w:t xml:space="preserve">e a data em que é </w:t>
-      </w:r>
-      <w:r>
-        <w:t>fechada a posição</w:t>
-      </w:r>
-    </w:p>
-    <w:p>
-      <w:r>
-        <w:rPr>
-          <w:b/>
-        </w:rPr>
-        <w:t>Página pública: é possível fazer pesquisa de posições sem logi</w:t>
+      <w:r>
+        <w:rPr>
+          <w:b/>
+        </w:rPr>
+        <w:t xml:space="preserve">                   </w:t>
+      </w:r>
+      <w:r>
+        <w:rPr>
+          <w:b/>
+        </w:rPr>
+        <w:t xml:space="preserve">           </w:t>
       </w:r>
       <w:bookmarkStart w:id="0" w:name="_GoBack"/>
       <w:bookmarkEnd w:id="0"/>
@@ -339,13 +81,457 @@
         <w:rPr>
           <w:b/>
         </w:rPr>
-        <w:t>n efectuado?</w:t>
-      </w:r>
-      <w:r>
-        <w:rPr>
-          <w:b/>
-        </w:rPr>
+        <w:t xml:space="preserve">                </w:t>
+      </w:r>
+      <w:r>
+        <w:rPr>
+          <w:b/>
+        </w:rPr>
+        <w:t xml:space="preserve">  </w:t>
+      </w:r>
+      <w:r>
+        <w:rPr>
+          <w:b/>
+        </w:rPr>
+        <w:t xml:space="preserve">          GRUPO 10 – Rafaela &amp; Ricardo</w:t>
+      </w:r>
+    </w:p>
+    <w:p>
+      <w:pPr>
+        <w:jc w:val="both"/>
+        <w:rPr>
+          <w:b/>
+          <w:u w:val="single"/>
+        </w:rPr>
+      </w:pPr>
+    </w:p>
+    <w:p>
+      <w:pPr>
+        <w:jc w:val="both"/>
+      </w:pPr>
+      <w:r>
+        <w:rPr>
+          <w:b/>
+        </w:rPr>
+        <w:t xml:space="preserve">Protocolo de segurança a utilizar? </w:t>
+      </w:r>
+      <w:r>
+        <w:t>A</w:t>
+      </w:r>
+      <w:r>
+        <w:t>utenticação</w:t>
+      </w:r>
+      <w:r>
+        <w:t xml:space="preserve"> feita pelo </w:t>
+      </w:r>
+      <w:proofErr w:type="spellStart"/>
+      <w:r>
+        <w:rPr>
+          <w:i/>
+        </w:rPr>
+        <w:t>container</w:t>
+      </w:r>
+      <w:proofErr w:type="spellEnd"/>
+      <w:r>
         <w:t xml:space="preserve"> </w:t>
+      </w:r>
+      <w:r>
+        <w:t>ou através de certificados (HTTPS)?</w:t>
+      </w:r>
+    </w:p>
+    <w:p>
+      <w:pPr>
+        <w:jc w:val="both"/>
+      </w:pPr>
+    </w:p>
+    <w:p>
+      <w:pPr>
+        <w:jc w:val="both"/>
+        <w:rPr>
+          <w:b/>
+        </w:rPr>
+      </w:pPr>
+      <w:r>
+        <w:rPr>
+          <w:b/>
+        </w:rPr>
+        <w:t xml:space="preserve">Um utilizador pode acumular vários </w:t>
+      </w:r>
+      <w:r>
+        <w:rPr>
+          <w:b/>
+        </w:rPr>
+        <w:t>papé</w:t>
+      </w:r>
+      <w:r>
+        <w:rPr>
+          <w:b/>
+        </w:rPr>
+        <w:t>is</w:t>
+      </w:r>
+      <w:r>
+        <w:rPr>
+          <w:b/>
+        </w:rPr>
+        <w:t xml:space="preserve"> (</w:t>
+      </w:r>
+      <w:r>
+        <w:rPr>
+          <w:b/>
+          <w:i/>
+        </w:rPr>
+        <w:t>Roles</w:t>
+      </w:r>
+      <w:r>
+        <w:rPr>
+          <w:b/>
+        </w:rPr>
+        <w:t>)</w:t>
+      </w:r>
+      <w:r>
+        <w:rPr>
+          <w:b/>
+        </w:rPr>
+        <w:t xml:space="preserve">? </w:t>
+      </w:r>
+    </w:p>
+    <w:p>
+      <w:pPr>
+        <w:jc w:val="both"/>
+      </w:pPr>
+    </w:p>
+    <w:p>
+      <w:pPr>
+        <w:jc w:val="both"/>
+        <w:rPr>
+          <w:b/>
+        </w:rPr>
+      </w:pPr>
+      <w:r>
+        <w:rPr>
+          <w:b/>
+        </w:rPr>
+        <w:t>Só o administrador pode abrir posições?</w:t>
+      </w:r>
+      <w:r>
+        <w:rPr>
+          <w:b/>
+        </w:rPr>
+        <w:t xml:space="preserve"> Ou </w:t>
+      </w:r>
+      <w:r>
+        <w:rPr>
+          <w:b/>
+        </w:rPr>
+        <w:t xml:space="preserve">o </w:t>
+      </w:r>
+      <w:r>
+        <w:rPr>
+          <w:b/>
+        </w:rPr>
+        <w:t xml:space="preserve">gestor </w:t>
+      </w:r>
+      <w:r>
+        <w:rPr>
+          <w:b/>
+        </w:rPr>
+        <w:t xml:space="preserve">também </w:t>
+      </w:r>
+      <w:r>
+        <w:rPr>
+          <w:b/>
+        </w:rPr>
+        <w:t>(falado no dia da apresentação)?</w:t>
+      </w:r>
+      <w:r>
+        <w:rPr>
+          <w:b/>
+        </w:rPr>
+        <w:t xml:space="preserve"> </w:t>
+      </w:r>
+    </w:p>
+    <w:p>
+      <w:pPr>
+        <w:jc w:val="both"/>
+      </w:pPr>
+    </w:p>
+    <w:p>
+      <w:pPr>
+        <w:jc w:val="both"/>
+      </w:pPr>
+      <w:r>
+        <w:rPr>
+          <w:b/>
+        </w:rPr>
+        <w:t>Quem pode pesquisar candidaturas</w:t>
+      </w:r>
+      <w:r>
+        <w:rPr>
+          <w:b/>
+        </w:rPr>
+        <w:t>?</w:t>
+      </w:r>
+      <w:r>
+        <w:t xml:space="preserve"> </w:t>
+      </w:r>
+      <w:r>
+        <w:t xml:space="preserve">Administrador e gestor </w:t>
+      </w:r>
+      <w:proofErr w:type="gramStart"/>
+      <w:r>
+        <w:t>para</w:t>
+      </w:r>
+      <w:proofErr w:type="gramEnd"/>
+      <w:r>
+        <w:t xml:space="preserve"> associarem a candidatura a uma dada posição</w:t>
+      </w:r>
+      <w:r>
+        <w:t>?</w:t>
+      </w:r>
+    </w:p>
+    <w:p>
+      <w:pPr>
+        <w:jc w:val="both"/>
+      </w:pPr>
+    </w:p>
+    <w:p>
+      <w:pPr>
+        <w:jc w:val="both"/>
+        <w:rPr>
+          <w:b/>
+        </w:rPr>
+      </w:pPr>
+      <w:r>
+        <w:rPr>
+          <w:b/>
+        </w:rPr>
+        <w:t xml:space="preserve">Na abertura de posições o que é o SLA? </w:t>
+      </w:r>
+    </w:p>
+    <w:p>
+      <w:pPr>
+        <w:jc w:val="both"/>
+      </w:pPr>
+      <w:r>
+        <w:rPr>
+          <w:b/>
+        </w:rPr>
+        <w:t>-</w:t>
+      </w:r>
+      <w:r>
+        <w:t>Na prática como é que esta vertente se enquadra no processo de recrutamento?</w:t>
+      </w:r>
+    </w:p>
+    <w:p>
+      <w:pPr>
+        <w:jc w:val="both"/>
+      </w:pPr>
+    </w:p>
+    <w:p>
+      <w:pPr>
+        <w:jc w:val="both"/>
+      </w:pPr>
+      <w:r>
+        <w:rPr>
+          <w:b/>
+        </w:rPr>
+        <w:t xml:space="preserve">Uma </w:t>
+      </w:r>
+      <w:r>
+        <w:rPr>
+          <w:b/>
+        </w:rPr>
+        <w:t xml:space="preserve">entrevista </w:t>
+      </w:r>
+      <w:r>
+        <w:rPr>
+          <w:b/>
+        </w:rPr>
+        <w:t>pode ter mais do que um entrevistador?</w:t>
+      </w:r>
+      <w:r>
+        <w:t xml:space="preserve"> </w:t>
+      </w:r>
+    </w:p>
+    <w:p>
+      <w:pPr>
+        <w:jc w:val="both"/>
+      </w:pPr>
+    </w:p>
+    <w:p>
+      <w:pPr>
+        <w:jc w:val="both"/>
+      </w:pPr>
+      <w:r>
+        <w:rPr>
+          <w:b/>
+        </w:rPr>
+        <w:t>Um candidato poderá ter várias entrevistas para a mesma posição</w:t>
+      </w:r>
+      <w:r>
+        <w:rPr>
+          <w:b/>
+        </w:rPr>
+        <w:t>?</w:t>
+      </w:r>
+      <w:r>
+        <w:t xml:space="preserve"> </w:t>
+      </w:r>
+    </w:p>
+    <w:p>
+      <w:pPr>
+        <w:jc w:val="both"/>
+      </w:pPr>
+    </w:p>
+    <w:p>
+      <w:pPr>
+        <w:jc w:val="both"/>
+      </w:pPr>
+      <w:r>
+        <w:rPr>
+          <w:b/>
+        </w:rPr>
+        <w:t>Um entrevistador acede apenas às entrevistas agendadas para si ou também pode aceder às agendadas para outros entrevistadores</w:t>
+      </w:r>
+      <w:r>
+        <w:rPr>
+          <w:b/>
+        </w:rPr>
+        <w:t>?</w:t>
+      </w:r>
+      <w:r>
+        <w:t xml:space="preserve"> </w:t>
+      </w:r>
+    </w:p>
+    <w:p>
+      <w:pPr>
+        <w:jc w:val="both"/>
+      </w:pPr>
+    </w:p>
+    <w:p>
+      <w:pPr>
+        <w:jc w:val="both"/>
+        <w:rPr>
+          <w:b/>
+        </w:rPr>
+      </w:pPr>
+      <w:r>
+        <w:rPr>
+          <w:b/>
+        </w:rPr>
+        <w:t xml:space="preserve">Quem gera os relatórios? </w:t>
+      </w:r>
+      <w:r>
+        <w:rPr>
+          <w:b/>
+        </w:rPr>
+        <w:t>São criados a</w:t>
+      </w:r>
+      <w:r>
+        <w:rPr>
+          <w:b/>
+        </w:rPr>
+        <w:t>utomaticamente</w:t>
+      </w:r>
+      <w:r>
+        <w:rPr>
+          <w:b/>
+        </w:rPr>
+        <w:t xml:space="preserve"> ou </w:t>
+      </w:r>
+      <w:r>
+        <w:rPr>
+          <w:b/>
+        </w:rPr>
+        <w:t>manualmente</w:t>
+      </w:r>
+      <w:r>
+        <w:rPr>
+          <w:b/>
+        </w:rPr>
+        <w:t xml:space="preserve">? </w:t>
+      </w:r>
+    </w:p>
+    <w:p>
+      <w:pPr>
+        <w:jc w:val="both"/>
+      </w:pPr>
+      <w:r>
+        <w:t>-São periódicos (m</w:t>
+      </w:r>
+      <w:r>
+        <w:t>ensal, trimestral, semestral, anual</w:t>
+      </w:r>
+      <w:r>
+        <w:t>)?</w:t>
+      </w:r>
+    </w:p>
+    <w:p>
+      <w:pPr>
+        <w:jc w:val="both"/>
+      </w:pPr>
+    </w:p>
+    <w:p>
+      <w:pPr>
+        <w:jc w:val="both"/>
+        <w:rPr>
+          <w:b/>
+        </w:rPr>
+      </w:pPr>
+      <w:r>
+        <w:rPr>
+          <w:b/>
+        </w:rPr>
+        <w:t>Na criação de</w:t>
+      </w:r>
+      <w:r>
+        <w:rPr>
+          <w:b/>
+        </w:rPr>
+        <w:t xml:space="preserve"> relatórios o que </w:t>
+      </w:r>
+      <w:r>
+        <w:rPr>
+          <w:b/>
+        </w:rPr>
+        <w:t>se entende por</w:t>
+      </w:r>
+      <w:r>
+        <w:rPr>
+          <w:b/>
+        </w:rPr>
+        <w:t xml:space="preserve"> “Propostas apresentadas”?</w:t>
+      </w:r>
+      <w:r>
+        <w:rPr>
+          <w:b/>
+        </w:rPr>
+        <w:t xml:space="preserve"> </w:t>
+      </w:r>
+    </w:p>
+    <w:p>
+      <w:pPr>
+        <w:jc w:val="both"/>
+        <w:rPr>
+          <w:b/>
+        </w:rPr>
+      </w:pPr>
+    </w:p>
+    <w:p>
+      <w:pPr>
+        <w:jc w:val="both"/>
+      </w:pPr>
+      <w:r>
+        <w:rPr>
+          <w:b/>
+        </w:rPr>
+        <w:t>O que significa construir o guião de entrevista dinamicamente</w:t>
+      </w:r>
+      <w:r>
+        <w:rPr>
+          <w:b/>
+        </w:rPr>
+        <w:t>?</w:t>
       </w:r>
     </w:p>
     <w:sectPr>

</xml_diff>